<commit_message>
Added the acc Activation using email
</commit_message>
<xml_diff>
--- a/Money Manager Documentation.docx
+++ b/Money Manager Documentation.docx
@@ -1848,7 +1848,7 @@
           <w:lang w:val="en-IN"/>
         </w:rPr>
         <w:pict w14:anchorId="77163FA9">
-          <v:rect id="_x0000_i1062" style="width:0;height:1.5pt" o:hralign="center" o:hrstd="t" o:hr="t" fillcolor="#a0a0a0" stroked="f"/>
+          <v:rect id="_x0000_i1025" style="width:0;height:1.5pt" o:hralign="center" o:hrstd="t" o:hr="t" fillcolor="#a0a0a0" stroked="f"/>
         </w:pict>
       </w:r>
     </w:p>
@@ -2143,7 +2143,7 @@
           <w:lang w:val="en-IN"/>
         </w:rPr>
         <w:pict w14:anchorId="2B952E0E">
-          <v:rect id="_x0000_i1063" style="width:0;height:1.5pt" o:hralign="center" o:hrstd="t" o:hr="t" fillcolor="#a0a0a0" stroked="f"/>
+          <v:rect id="_x0000_i1026" style="width:0;height:1.5pt" o:hralign="center" o:hrstd="t" o:hr="t" fillcolor="#a0a0a0" stroked="f"/>
         </w:pict>
       </w:r>
     </w:p>
@@ -2395,7 +2395,7 @@
           <w:lang w:val="en-IN"/>
         </w:rPr>
         <w:pict w14:anchorId="1514AC13">
-          <v:rect id="_x0000_i1064" style="width:0;height:1.5pt" o:hralign="center" o:hrstd="t" o:hr="t" fillcolor="#a0a0a0" stroked="f"/>
+          <v:rect id="_x0000_i1027" style="width:0;height:1.5pt" o:hralign="center" o:hrstd="t" o:hr="t" fillcolor="#a0a0a0" stroked="f"/>
         </w:pict>
       </w:r>
     </w:p>
@@ -2592,7 +2592,7 @@
           <w:lang w:val="en-IN"/>
         </w:rPr>
         <w:pict w14:anchorId="551A1856">
-          <v:rect id="_x0000_i1065" style="width:0;height:1.5pt" o:hralign="center" o:hrstd="t" o:hr="t" fillcolor="#a0a0a0" stroked="f"/>
+          <v:rect id="_x0000_i1028" style="width:0;height:1.5pt" o:hralign="center" o:hrstd="t" o:hr="t" fillcolor="#a0a0a0" stroked="f"/>
         </w:pict>
       </w:r>
     </w:p>
@@ -3242,7 +3242,7 @@
           <w:lang w:val="en-IN"/>
         </w:rPr>
         <w:pict w14:anchorId="6524875D">
-          <v:rect id="_x0000_i1066" style="width:0;height:1.5pt" o:hralign="center" o:hrstd="t" o:hr="t" fillcolor="#a0a0a0" stroked="f"/>
+          <v:rect id="_x0000_i1029" style="width:0;height:1.5pt" o:hralign="center" o:hrstd="t" o:hr="t" fillcolor="#a0a0a0" stroked="f"/>
         </w:pict>
       </w:r>
     </w:p>
@@ -3590,7 +3590,7 @@
           <w:lang w:val="en-IN"/>
         </w:rPr>
         <w:pict w14:anchorId="4569D8BF">
-          <v:rect id="_x0000_i1067" style="width:0;height:1.5pt" o:hralign="center" o:hrstd="t" o:hr="t" fillcolor="#a0a0a0" stroked="f"/>
+          <v:rect id="_x0000_i1030" style="width:0;height:1.5pt" o:hralign="center" o:hrstd="t" o:hr="t" fillcolor="#a0a0a0" stroked="f"/>
         </w:pict>
       </w:r>
     </w:p>
@@ -3827,7 +3827,7 @@
           <w:lang w:val="en-IN"/>
         </w:rPr>
         <w:pict w14:anchorId="4FB36046">
-          <v:rect id="_x0000_i1025" style="width:0;height:1.5pt" o:hralign="center" o:hrstd="t" o:hr="t" fillcolor="#a0a0a0" stroked="f"/>
+          <v:rect id="_x0000_i1031" style="width:0;height:1.5pt" o:hralign="center" o:hrstd="t" o:hr="t" fillcolor="#a0a0a0" stroked="f"/>
         </w:pict>
       </w:r>
     </w:p>
@@ -4731,6 +4731,15 @@
         </w:rPr>
         <w:t>Backend APIs should be available for frontend integration</w:t>
       </w:r>
+    </w:p>
+    <w:p>
+      <w:pPr>
+        <w:spacing w:after="0"/>
+        <w:rPr>
+          <w:sz w:val="24"/>
+          <w:szCs w:val="24"/>
+        </w:rPr>
+      </w:pPr>
     </w:p>
     <w:p>
       <w:pPr>
@@ -9400,6 +9409,7 @@
   <w:style w:type="character" w:default="1" w:styleId="DefaultParagraphFont">
     <w:name w:val="Default Paragraph Font"/>
     <w:uiPriority w:val="1"/>
+    <w:semiHidden/>
     <w:unhideWhenUsed/>
   </w:style>
   <w:style w:type="table" w:default="1" w:styleId="TableNormal">
@@ -10614,6 +10624,39 @@
 </file>
 
 <file path=customXml/item1.xml><?xml version="1.0" encoding="utf-8"?>
+<?mso-contentType ?>
+<FormTemplates xmlns="http://schemas.microsoft.com/sharepoint/v3/contenttype/forms">
+  <Display>DocumentLibraryForm</Display>
+  <Edit>DocumentLibraryForm</Edit>
+  <New>DocumentLibraryForm</New>
+</FormTemplates>
+</file>
+
+<file path=customXml/item2.xml><?xml version="1.0" encoding="utf-8"?>
+<p:properties xmlns:p="http://schemas.microsoft.com/office/2006/metadata/properties" xmlns:xsi="http://www.w3.org/2001/XMLSchema-instance" xmlns:pc="http://schemas.microsoft.com/office/infopath/2007/PartnerControls">
+  <documentManagement>
+    <_ip_UnifiedCompliancePolicyUIAction xmlns="http://schemas.microsoft.com/sharepoint/v3" xsi:nil="true"/>
+    <Image xmlns="71af3243-3dd4-4a8d-8c0d-dd76da1f02a5">
+      <Url xsi:nil="true"/>
+      <Description xsi:nil="true"/>
+    </Image>
+    <Status xmlns="71af3243-3dd4-4a8d-8c0d-dd76da1f02a5">Not started</Status>
+    <Background xmlns="71af3243-3dd4-4a8d-8c0d-dd76da1f02a5">false</Background>
+    <_ip_UnifiedCompliancePolicyProperties xmlns="http://schemas.microsoft.com/sharepoint/v3" xsi:nil="true"/>
+    <ImageTagsTaxHTField xmlns="71af3243-3dd4-4a8d-8c0d-dd76da1f02a5">
+      <Terms xmlns="http://schemas.microsoft.com/office/infopath/2007/PartnerControls"/>
+    </ImageTagsTaxHTField>
+    <TaxCatchAll xmlns="230e9df3-be65-4c73-a93b-d1236ebd677e" xsi:nil="true"/>
+    <MediaServiceKeyPoints xmlns="71af3243-3dd4-4a8d-8c0d-dd76da1f02a5" xsi:nil="true"/>
+  </documentManagement>
+</p:properties>
+</file>
+
+<file path=customXml/item3.xml><?xml version="1.0" encoding="utf-8"?>
+<b:Sources xmlns:b="http://schemas.openxmlformats.org/officeDocument/2006/bibliography" xmlns="http://schemas.openxmlformats.org/officeDocument/2006/bibliography" SelectedStyle="\APASixthEditionOfficeOnline.xsl" StyleName="APA" Version="6"/>
+</file>
+
+<file path=customXml/item4.xml><?xml version="1.0" encoding="utf-8"?>
 <ct:contentTypeSchema xmlns:ct="http://schemas.microsoft.com/office/2006/metadata/contentType" xmlns:ma="http://schemas.microsoft.com/office/2006/metadata/properties/metaAttributes" ct:_="" ma:_="" ma:contentTypeName="Document" ma:contentTypeID="0x01010079F111ED35F8CC479449609E8A0923A6" ma:contentTypeVersion="30" ma:contentTypeDescription="Create a new document." ma:contentTypeScope="" ma:versionID="cec0622158e8f13124e9e8fd4de31bd1">
   <xsd:schema xmlns:xsd="http://www.w3.org/2001/XMLSchema" xmlns:xs="http://www.w3.org/2001/XMLSchema" xmlns:p="http://schemas.microsoft.com/office/2006/metadata/properties" xmlns:ns1="http://schemas.microsoft.com/sharepoint/v3" xmlns:ns2="71af3243-3dd4-4a8d-8c0d-dd76da1f02a5" xmlns:ns3="16c05727-aa75-4e4a-9b5f-8a80a1165891" xmlns:ns4="230e9df3-be65-4c73-a93b-d1236ebd677e" targetNamespace="http://schemas.microsoft.com/office/2006/metadata/properties" ma:root="true" ma:fieldsID="3b52f30ab005d15df08657af532e6e38" ns1:_="" ns2:_="" ns3:_="" ns4:_="">
     <xsd:import namespace="http://schemas.microsoft.com/sharepoint/v3"/>
@@ -10931,40 +10974,35 @@
 </ct:contentTypeSchema>
 </file>
 
-<file path=customXml/item2.xml><?xml version="1.0" encoding="utf-8"?>
-<b:Sources xmlns:b="http://schemas.openxmlformats.org/officeDocument/2006/bibliography" xmlns="http://schemas.openxmlformats.org/officeDocument/2006/bibliography" SelectedStyle="\APASixthEditionOfficeOnline.xsl" StyleName="APA" Version="6"/>
+<file path=customXml/itemProps1.xml><?xml version="1.0" encoding="utf-8"?>
+<ds:datastoreItem xmlns:ds="http://schemas.openxmlformats.org/officeDocument/2006/customXml" ds:itemID="{0EEA10CB-0A85-4293-8D40-79BEE77645B5}">
+  <ds:schemaRefs>
+    <ds:schemaRef ds:uri="http://schemas.microsoft.com/sharepoint/v3/contenttype/forms"/>
+  </ds:schemaRefs>
+</ds:datastoreItem>
 </file>
 
-<file path=customXml/item3.xml><?xml version="1.0" encoding="utf-8"?>
-<p:properties xmlns:p="http://schemas.microsoft.com/office/2006/metadata/properties" xmlns:xsi="http://www.w3.org/2001/XMLSchema-instance" xmlns:pc="http://schemas.microsoft.com/office/infopath/2007/PartnerControls">
-  <documentManagement>
-    <_ip_UnifiedCompliancePolicyUIAction xmlns="http://schemas.microsoft.com/sharepoint/v3" xsi:nil="true"/>
-    <Image xmlns="71af3243-3dd4-4a8d-8c0d-dd76da1f02a5">
-      <Url xsi:nil="true"/>
-      <Description xsi:nil="true"/>
-    </Image>
-    <Status xmlns="71af3243-3dd4-4a8d-8c0d-dd76da1f02a5">Not started</Status>
-    <Background xmlns="71af3243-3dd4-4a8d-8c0d-dd76da1f02a5">false</Background>
-    <_ip_UnifiedCompliancePolicyProperties xmlns="http://schemas.microsoft.com/sharepoint/v3" xsi:nil="true"/>
-    <ImageTagsTaxHTField xmlns="71af3243-3dd4-4a8d-8c0d-dd76da1f02a5">
-      <Terms xmlns="http://schemas.microsoft.com/office/infopath/2007/PartnerControls"/>
-    </ImageTagsTaxHTField>
-    <TaxCatchAll xmlns="230e9df3-be65-4c73-a93b-d1236ebd677e" xsi:nil="true"/>
-    <MediaServiceKeyPoints xmlns="71af3243-3dd4-4a8d-8c0d-dd76da1f02a5" xsi:nil="true"/>
-  </documentManagement>
-</p:properties>
+<file path=customXml/itemProps2.xml><?xml version="1.0" encoding="utf-8"?>
+<ds:datastoreItem xmlns:ds="http://schemas.openxmlformats.org/officeDocument/2006/customXml" ds:itemID="{57E47CD3-CEEB-4744-8056-7B8EE07EDC3D}">
+  <ds:schemaRefs>
+    <ds:schemaRef ds:uri="http://schemas.microsoft.com/office/2006/metadata/properties"/>
+    <ds:schemaRef ds:uri="http://schemas.microsoft.com/office/infopath/2007/PartnerControls"/>
+    <ds:schemaRef ds:uri="http://schemas.microsoft.com/sharepoint/v3"/>
+    <ds:schemaRef ds:uri="71af3243-3dd4-4a8d-8c0d-dd76da1f02a5"/>
+    <ds:schemaRef ds:uri="230e9df3-be65-4c73-a93b-d1236ebd677e"/>
+  </ds:schemaRefs>
+</ds:datastoreItem>
 </file>
 
-<file path=customXml/item4.xml><?xml version="1.0" encoding="utf-8"?>
-<?mso-contentType ?>
-<FormTemplates xmlns="http://schemas.microsoft.com/sharepoint/v3/contenttype/forms">
-  <Display>DocumentLibraryForm</Display>
-  <Edit>DocumentLibraryForm</Edit>
-  <New>DocumentLibraryForm</New>
-</FormTemplates>
+<file path=customXml/itemProps3.xml><?xml version="1.0" encoding="utf-8"?>
+<ds:datastoreItem xmlns:ds="http://schemas.openxmlformats.org/officeDocument/2006/customXml" ds:itemID="{A3FE74C4-0505-4AD4-A229-7C9C48FB0AE5}">
+  <ds:schemaRefs>
+    <ds:schemaRef ds:uri="http://schemas.openxmlformats.org/officeDocument/2006/bibliography"/>
+  </ds:schemaRefs>
+</ds:datastoreItem>
 </file>
 
-<file path=customXml/itemProps1.xml><?xml version="1.0" encoding="utf-8"?>
+<file path=customXml/itemProps4.xml><?xml version="1.0" encoding="utf-8"?>
 <ds:datastoreItem xmlns:ds="http://schemas.openxmlformats.org/officeDocument/2006/customXml" ds:itemID="{67D94F73-68B7-48CF-8540-6EEE44B4BD03}">
   <ds:schemaRefs>
     <ds:schemaRef ds:uri="http://schemas.microsoft.com/office/2006/metadata/contentType"/>
@@ -10983,32 +11021,4 @@
     <ds:schemaRef ds:uri="http://schemas.microsoft.com/internal/obd"/>
   </ds:schemaRefs>
 </ds:datastoreItem>
-</file>
-
-<file path=customXml/itemProps2.xml><?xml version="1.0" encoding="utf-8"?>
-<ds:datastoreItem xmlns:ds="http://schemas.openxmlformats.org/officeDocument/2006/customXml" ds:itemID="{A3FE74C4-0505-4AD4-A229-7C9C48FB0AE5}">
-  <ds:schemaRefs>
-    <ds:schemaRef ds:uri="http://schemas.openxmlformats.org/officeDocument/2006/bibliography"/>
-  </ds:schemaRefs>
-</ds:datastoreItem>
-</file>
-
-<file path=customXml/itemProps3.xml><?xml version="1.0" encoding="utf-8"?>
-<ds:datastoreItem xmlns:ds="http://schemas.openxmlformats.org/officeDocument/2006/customXml" ds:itemID="{57E47CD3-CEEB-4744-8056-7B8EE07EDC3D}">
-  <ds:schemaRefs>
-    <ds:schemaRef ds:uri="http://schemas.microsoft.com/office/2006/metadata/properties"/>
-    <ds:schemaRef ds:uri="http://schemas.microsoft.com/office/infopath/2007/PartnerControls"/>
-    <ds:schemaRef ds:uri="http://schemas.microsoft.com/sharepoint/v3"/>
-    <ds:schemaRef ds:uri="71af3243-3dd4-4a8d-8c0d-dd76da1f02a5"/>
-    <ds:schemaRef ds:uri="230e9df3-be65-4c73-a93b-d1236ebd677e"/>
-  </ds:schemaRefs>
-</ds:datastoreItem>
-</file>
-
-<file path=customXml/itemProps4.xml><?xml version="1.0" encoding="utf-8"?>
-<ds:datastoreItem xmlns:ds="http://schemas.openxmlformats.org/officeDocument/2006/customXml" ds:itemID="{0EEA10CB-0A85-4293-8D40-79BEE77645B5}">
-  <ds:schemaRefs>
-    <ds:schemaRef ds:uri="http://schemas.microsoft.com/sharepoint/v3/contenttype/forms"/>
-  </ds:schemaRefs>
-</ds:datastoreItem>
 </file>
</xml_diff>